<commit_message>
Added further comments, tidied up code and expanded readme file.
</commit_message>
<xml_diff>
--- a/readme.docx
+++ b/readme.docx
@@ -31,6 +31,39 @@
           <w:szCs w:val="24"/>
         </w:rPr>
         <w:t>Telomere Length Estimator Project</w:t>
+      </w:r>
+    </w:p>
+    <w:p>
+      <w:pPr>
+        <w:rPr>
+          <w:rFonts w:cstheme="minorHAnsi"/>
+          <w:b/>
+          <w:bCs/>
+          <w:sz w:val="24"/>
+          <w:szCs w:val="24"/>
+        </w:rPr>
+      </w:pPr>
+    </w:p>
+    <w:p>
+      <w:pPr>
+        <w:jc w:val="both"/>
+        <w:rPr>
+          <w:rFonts w:cstheme="minorHAnsi"/>
+          <w:b/>
+          <w:bCs/>
+          <w:sz w:val="24"/>
+          <w:szCs w:val="24"/>
+        </w:rPr>
+      </w:pPr>
+      <w:r>
+        <w:rPr>
+          <w:rFonts w:cstheme="minorHAnsi"/>
+          <w:b/>
+          <w:bCs/>
+          <w:sz w:val="24"/>
+          <w:szCs w:val="24"/>
+        </w:rPr>
+        <w:t>Section 1: Set up Models</w:t>
       </w:r>
     </w:p>
     <w:p>
@@ -87,7 +120,15 @@
           <w:color w:val="0D0D0D"/>
           <w:shd w:val="clear" w:color="auto" w:fill="F9F9F9"/>
         </w:rPr>
-        <w:t>Download and Install Anaconda. Make sure to allow Anaconda to be added to your path environment variable (this should be an option as part of the installation process). </w:t>
+        <w:t>S</w:t>
+      </w:r>
+      <w:r>
+        <w:rPr>
+          <w:rFonts w:asciiTheme="minorHAnsi" w:hAnsiTheme="minorHAnsi" w:cstheme="minorHAnsi"/>
+          <w:color w:val="0D0D0D"/>
+          <w:shd w:val="clear" w:color="auto" w:fill="F9F9F9"/>
+        </w:rPr>
+        <w:t>et up a virtual environment using python.</w:t>
       </w:r>
     </w:p>
     <w:p>
@@ -120,55 +161,7 @@
           <w:color w:val="0D0D0D"/>
           <w:shd w:val="clear" w:color="auto" w:fill="F9F9F9"/>
         </w:rPr>
-        <w:t xml:space="preserve">Next, </w:t>
-      </w:r>
-      <w:r>
-        <w:rPr>
-          <w:rFonts w:asciiTheme="minorHAnsi" w:hAnsiTheme="minorHAnsi" w:cstheme="minorHAnsi"/>
-          <w:color w:val="0D0D0D"/>
-          <w:shd w:val="clear" w:color="auto" w:fill="F9F9F9"/>
-        </w:rPr>
-        <w:t>s</w:t>
-      </w:r>
-      <w:r>
-        <w:rPr>
-          <w:rFonts w:asciiTheme="minorHAnsi" w:hAnsiTheme="minorHAnsi" w:cstheme="minorHAnsi"/>
-          <w:color w:val="0D0D0D"/>
-          <w:shd w:val="clear" w:color="auto" w:fill="F9F9F9"/>
-        </w:rPr>
-        <w:t>et up a virtual environment using python 3.</w:t>
-      </w:r>
-      <w:r>
-        <w:rPr>
-          <w:rFonts w:asciiTheme="minorHAnsi" w:hAnsiTheme="minorHAnsi" w:cstheme="minorHAnsi"/>
-          <w:color w:val="0D0D0D"/>
-          <w:shd w:val="clear" w:color="auto" w:fill="F9F9F9"/>
-        </w:rPr>
-        <w:t>9</w:t>
-      </w:r>
-      <w:r>
-        <w:rPr>
-          <w:rFonts w:asciiTheme="minorHAnsi" w:hAnsiTheme="minorHAnsi" w:cstheme="minorHAnsi"/>
-          <w:color w:val="0D0D0D"/>
-          <w:shd w:val="clear" w:color="auto" w:fill="F9F9F9"/>
-        </w:rPr>
-        <w:t>.</w:t>
-      </w:r>
-      <w:r>
-        <w:rPr>
-          <w:rFonts w:asciiTheme="minorHAnsi" w:hAnsiTheme="minorHAnsi" w:cstheme="minorHAnsi"/>
-          <w:color w:val="0D0D0D"/>
-          <w:shd w:val="clear" w:color="auto" w:fill="F9F9F9"/>
-        </w:rPr>
-        <w:t>9</w:t>
-      </w:r>
-      <w:r>
-        <w:rPr>
-          <w:rFonts w:asciiTheme="minorHAnsi" w:hAnsiTheme="minorHAnsi" w:cstheme="minorHAnsi"/>
-          <w:color w:val="0D0D0D"/>
-          <w:shd w:val="clear" w:color="auto" w:fill="F9F9F9"/>
-        </w:rPr>
-        <w:t>.</w:t>
+        <w:t>Go to command prompt.</w:t>
       </w:r>
     </w:p>
     <w:p>
@@ -201,7 +194,135 @@
           <w:color w:val="0D0D0D"/>
           <w:shd w:val="clear" w:color="auto" w:fill="F9F9F9"/>
         </w:rPr>
-        <w:t>Go to command prompt.</w:t>
+        <w:t xml:space="preserve">Type </w:t>
+      </w:r>
+      <w:r>
+        <w:rPr>
+          <w:rFonts w:asciiTheme="minorHAnsi" w:hAnsiTheme="minorHAnsi" w:cstheme="minorHAnsi"/>
+          <w:color w:val="0D0D0D"/>
+          <w:shd w:val="clear" w:color="auto" w:fill="F9F9F9"/>
+        </w:rPr>
+        <w:t>python -m venv C:/Users/User/venvs/</w:t>
+      </w:r>
+      <w:r>
+        <w:rPr>
+          <w:rFonts w:asciiTheme="minorHAnsi" w:hAnsiTheme="minorHAnsi" w:cstheme="minorHAnsi"/>
+          <w:color w:val="0D0D0D"/>
+          <w:shd w:val="clear" w:color="auto" w:fill="F9F9F9"/>
+        </w:rPr>
+        <w:t xml:space="preserve">name </w:t>
+      </w:r>
+      <w:r>
+        <w:rPr>
+          <w:rFonts w:asciiTheme="minorHAnsi" w:hAnsiTheme="minorHAnsi" w:cstheme="minorHAnsi"/>
+          <w:color w:val="0D0D0D"/>
+          <w:shd w:val="clear" w:color="auto" w:fill="F9F9F9"/>
+        </w:rPr>
+        <w:t xml:space="preserve">(where </w:t>
+      </w:r>
+      <w:r>
+        <w:rPr>
+          <w:rFonts w:asciiTheme="minorHAnsi" w:hAnsiTheme="minorHAnsi" w:cstheme="minorHAnsi"/>
+          <w:color w:val="0D0D0D"/>
+          <w:shd w:val="clear" w:color="auto" w:fill="F9F9F9"/>
+        </w:rPr>
+        <w:t>“</w:t>
+      </w:r>
+      <w:r>
+        <w:rPr>
+          <w:rFonts w:asciiTheme="minorHAnsi" w:hAnsiTheme="minorHAnsi" w:cstheme="minorHAnsi"/>
+          <w:color w:val="0D0D0D"/>
+          <w:shd w:val="clear" w:color="auto" w:fill="F9F9F9"/>
+        </w:rPr>
+        <w:t>C:/Users/User/venvs/</w:t>
+      </w:r>
+      <w:r>
+        <w:rPr>
+          <w:rFonts w:asciiTheme="minorHAnsi" w:hAnsiTheme="minorHAnsi" w:cstheme="minorHAnsi"/>
+          <w:color w:val="0D0D0D"/>
+          <w:shd w:val="clear" w:color="auto" w:fill="F9F9F9"/>
+        </w:rPr>
+        <w:t>name</w:t>
+      </w:r>
+      <w:r>
+        <w:rPr>
+          <w:rFonts w:asciiTheme="minorHAnsi" w:hAnsiTheme="minorHAnsi" w:cstheme="minorHAnsi"/>
+          <w:color w:val="0D0D0D"/>
+          <w:shd w:val="clear" w:color="auto" w:fill="F9F9F9"/>
+        </w:rPr>
+        <w:t xml:space="preserve"> </w:t>
+      </w:r>
+      <w:r>
+        <w:rPr>
+          <w:rFonts w:asciiTheme="minorHAnsi" w:hAnsiTheme="minorHAnsi" w:cstheme="minorHAnsi"/>
+          <w:color w:val="0D0D0D"/>
+          <w:shd w:val="clear" w:color="auto" w:fill="F9F9F9"/>
+        </w:rPr>
+        <w:t>”</w:t>
+      </w:r>
+      <w:r>
+        <w:rPr>
+          <w:rFonts w:asciiTheme="minorHAnsi" w:hAnsiTheme="minorHAnsi" w:cstheme="minorHAnsi"/>
+          <w:color w:val="0D0D0D"/>
+          <w:shd w:val="clear" w:color="auto" w:fill="F9F9F9"/>
+        </w:rPr>
+        <w:t xml:space="preserve"> is the </w:t>
+      </w:r>
+      <w:r>
+        <w:rPr>
+          <w:rFonts w:asciiTheme="minorHAnsi" w:hAnsiTheme="minorHAnsi" w:cstheme="minorHAnsi"/>
+          <w:color w:val="0D0D0D"/>
+          <w:shd w:val="clear" w:color="auto" w:fill="F9F9F9"/>
+        </w:rPr>
+        <w:t>path you specify for the location of your virtual environment and “</w:t>
+      </w:r>
+      <w:r>
+        <w:rPr>
+          <w:rFonts w:asciiTheme="minorHAnsi" w:hAnsiTheme="minorHAnsi" w:cstheme="minorHAnsi"/>
+          <w:color w:val="0D0D0D"/>
+          <w:shd w:val="clear" w:color="auto" w:fill="F9F9F9"/>
+        </w:rPr>
+        <w:t>name</w:t>
+      </w:r>
+      <w:r>
+        <w:rPr>
+          <w:rFonts w:asciiTheme="minorHAnsi" w:hAnsiTheme="minorHAnsi" w:cstheme="minorHAnsi"/>
+          <w:color w:val="0D0D0D"/>
+          <w:shd w:val="clear" w:color="auto" w:fill="F9F9F9"/>
+        </w:rPr>
+        <w:t>”</w:t>
+      </w:r>
+      <w:r>
+        <w:rPr>
+          <w:rFonts w:asciiTheme="minorHAnsi" w:hAnsiTheme="minorHAnsi" w:cstheme="minorHAnsi"/>
+          <w:color w:val="0D0D0D"/>
+          <w:shd w:val="clear" w:color="auto" w:fill="F9F9F9"/>
+        </w:rPr>
+        <w:t xml:space="preserve"> </w:t>
+      </w:r>
+      <w:r>
+        <w:rPr>
+          <w:rFonts w:asciiTheme="minorHAnsi" w:hAnsiTheme="minorHAnsi" w:cstheme="minorHAnsi"/>
+          <w:color w:val="0D0D0D"/>
+          <w:shd w:val="clear" w:color="auto" w:fill="F9F9F9"/>
+        </w:rPr>
+        <w:t xml:space="preserve">is the name </w:t>
+      </w:r>
+      <w:r>
+        <w:rPr>
+          <w:rFonts w:asciiTheme="minorHAnsi" w:hAnsiTheme="minorHAnsi" w:cstheme="minorHAnsi"/>
+          <w:color w:val="0D0D0D"/>
+          <w:shd w:val="clear" w:color="auto" w:fill="F9F9F9"/>
+        </w:rPr>
+        <w:t>you want to give the virtual env)</w:t>
+      </w:r>
+      <w:r>
+        <w:rPr>
+          <w:rFonts w:asciiTheme="minorHAnsi" w:hAnsiTheme="minorHAnsi" w:cstheme="minorHAnsi"/>
+          <w:color w:val="0D0D0D"/>
+          <w:shd w:val="clear" w:color="auto" w:fill="F9F9F9"/>
+        </w:rPr>
+        <w:t>.</w:t>
       </w:r>
     </w:p>
     <w:p>
@@ -234,7 +355,7 @@
           <w:color w:val="0D0D0D"/>
           <w:shd w:val="clear" w:color="auto" w:fill="F9F9F9"/>
         </w:rPr>
-        <w:t>Type conda create -n name python=3.</w:t>
+        <w:t xml:space="preserve">Activate the virtual environment with the command: </w:t>
       </w:r>
       <w:r>
         <w:rPr>
@@ -242,7 +363,7 @@
           <w:color w:val="0D0D0D"/>
           <w:shd w:val="clear" w:color="auto" w:fill="F9F9F9"/>
         </w:rPr>
-        <w:t>9</w:t>
+        <w:t>C:/Users/User/venvs/</w:t>
       </w:r>
       <w:r>
         <w:rPr>
@@ -250,7 +371,7 @@
           <w:color w:val="0D0D0D"/>
           <w:shd w:val="clear" w:color="auto" w:fill="F9F9F9"/>
         </w:rPr>
-        <w:t>.</w:t>
+        <w:t>name</w:t>
       </w:r>
       <w:r>
         <w:rPr>
@@ -258,7 +379,7 @@
           <w:color w:val="0D0D0D"/>
           <w:shd w:val="clear" w:color="auto" w:fill="F9F9F9"/>
         </w:rPr>
-        <w:t>9</w:t>
+        <w:t>/Scripts/activate</w:t>
       </w:r>
       <w:r>
         <w:rPr>
@@ -266,65 +387,14 @@
           <w:color w:val="0D0D0D"/>
           <w:shd w:val="clear" w:color="auto" w:fill="F9F9F9"/>
         </w:rPr>
-        <w:t xml:space="preserve"> (where </w:t>
-      </w:r>
-      <w:r>
-        <w:rPr>
-          <w:rFonts w:asciiTheme="minorHAnsi" w:hAnsiTheme="minorHAnsi" w:cstheme="minorHAnsi"/>
-          <w:color w:val="0D0D0D"/>
-          <w:shd w:val="clear" w:color="auto" w:fill="F9F9F9"/>
-        </w:rPr>
-        <w:t>“</w:t>
-      </w:r>
-      <w:r>
-        <w:rPr>
-          <w:rFonts w:asciiTheme="minorHAnsi" w:hAnsiTheme="minorHAnsi" w:cstheme="minorHAnsi"/>
-          <w:color w:val="0D0D0D"/>
-          <w:shd w:val="clear" w:color="auto" w:fill="F9F9F9"/>
-        </w:rPr>
-        <w:t>name</w:t>
-      </w:r>
-      <w:r>
-        <w:rPr>
-          <w:rFonts w:asciiTheme="minorHAnsi" w:hAnsiTheme="minorHAnsi" w:cstheme="minorHAnsi"/>
-          <w:color w:val="0D0D0D"/>
-          <w:shd w:val="clear" w:color="auto" w:fill="F9F9F9"/>
-        </w:rPr>
-        <w:t>”</w:t>
-      </w:r>
-      <w:r>
-        <w:rPr>
-          <w:rFonts w:asciiTheme="minorHAnsi" w:hAnsiTheme="minorHAnsi" w:cstheme="minorHAnsi"/>
-          <w:color w:val="0D0D0D"/>
-          <w:shd w:val="clear" w:color="auto" w:fill="F9F9F9"/>
-        </w:rPr>
-        <w:t xml:space="preserve"> is the name</w:t>
-      </w:r>
-      <w:r>
-        <w:rPr>
-          <w:rFonts w:asciiTheme="minorHAnsi" w:hAnsiTheme="minorHAnsi" w:cstheme="minorHAnsi"/>
-          <w:color w:val="0D0D0D"/>
-          <w:shd w:val="clear" w:color="auto" w:fill="F9F9F9"/>
-        </w:rPr>
-        <w:t xml:space="preserve"> </w:t>
-      </w:r>
-      <w:r>
-        <w:rPr>
-          <w:rFonts w:asciiTheme="minorHAnsi" w:hAnsiTheme="minorHAnsi" w:cstheme="minorHAnsi"/>
-          <w:color w:val="0D0D0D"/>
-          <w:shd w:val="clear" w:color="auto" w:fill="F9F9F9"/>
-        </w:rPr>
-        <w:t>you want to give the virtual env)</w:t>
-      </w:r>
-    </w:p>
-    <w:p>
-      <w:pPr>
-        <w:pStyle w:val="NormalWeb"/>
-        <w:spacing w:before="0" w:beforeAutospacing="0" w:after="0" w:afterAutospacing="0"/>
-        <w:ind w:left="720"/>
-        <w:jc w:val="both"/>
-        <w:rPr>
-          <w:rFonts w:asciiTheme="minorHAnsi" w:hAnsiTheme="minorHAnsi" w:cstheme="minorHAnsi"/>
+        <w:t xml:space="preserve"> (“name” is the name you gave the virtual environment).</w:t>
+      </w:r>
+    </w:p>
+    <w:p>
+      <w:pPr>
+        <w:pStyle w:val="ListParagraph"/>
+        <w:rPr>
+          <w:rFonts w:cstheme="minorHAnsi"/>
         </w:rPr>
       </w:pPr>
     </w:p>
@@ -344,75 +414,32 @@
       <w:r>
         <w:rPr>
           <w:rFonts w:asciiTheme="minorHAnsi" w:hAnsiTheme="minorHAnsi" w:cstheme="minorHAnsi"/>
-          <w:color w:val="0D0D0D"/>
-          <w:shd w:val="clear" w:color="auto" w:fill="F9F9F9"/>
-        </w:rPr>
-        <w:t xml:space="preserve">Activate the virtual environment with the command: activate name (where </w:t>
-      </w:r>
-      <w:r>
-        <w:rPr>
-          <w:rFonts w:asciiTheme="minorHAnsi" w:hAnsiTheme="minorHAnsi" w:cstheme="minorHAnsi"/>
-          <w:color w:val="0D0D0D"/>
-          <w:shd w:val="clear" w:color="auto" w:fill="F9F9F9"/>
-        </w:rPr>
-        <w:t>“</w:t>
-      </w:r>
-      <w:r>
-        <w:rPr>
-          <w:rFonts w:asciiTheme="minorHAnsi" w:hAnsiTheme="minorHAnsi" w:cstheme="minorHAnsi"/>
-          <w:color w:val="0D0D0D"/>
-          <w:shd w:val="clear" w:color="auto" w:fill="F9F9F9"/>
-        </w:rPr>
-        <w:t>name</w:t>
-      </w:r>
-      <w:r>
-        <w:rPr>
-          <w:rFonts w:asciiTheme="minorHAnsi" w:hAnsiTheme="minorHAnsi" w:cstheme="minorHAnsi"/>
-          <w:color w:val="0D0D0D"/>
-          <w:shd w:val="clear" w:color="auto" w:fill="F9F9F9"/>
-        </w:rPr>
-        <w:t>”</w:t>
-      </w:r>
-      <w:r>
-        <w:rPr>
-          <w:rFonts w:asciiTheme="minorHAnsi" w:hAnsiTheme="minorHAnsi" w:cstheme="minorHAnsi"/>
-          <w:color w:val="0D0D0D"/>
-          <w:shd w:val="clear" w:color="auto" w:fill="F9F9F9"/>
-        </w:rPr>
-        <w:t xml:space="preserve"> is </w:t>
-      </w:r>
-      <w:r>
-        <w:rPr>
-          <w:rFonts w:asciiTheme="minorHAnsi" w:hAnsiTheme="minorHAnsi" w:cstheme="minorHAnsi"/>
-          <w:color w:val="0D0D0D"/>
-          <w:shd w:val="clear" w:color="auto" w:fill="F9F9F9"/>
-        </w:rPr>
-        <w:t xml:space="preserve">the </w:t>
-      </w:r>
-      <w:r>
-        <w:rPr>
-          <w:rFonts w:asciiTheme="minorHAnsi" w:hAnsiTheme="minorHAnsi" w:cstheme="minorHAnsi"/>
-          <w:color w:val="0D0D0D"/>
-          <w:shd w:val="clear" w:color="auto" w:fill="F9F9F9"/>
-        </w:rPr>
-        <w:t xml:space="preserve">name of </w:t>
-      </w:r>
-      <w:r>
-        <w:rPr>
-          <w:rFonts w:asciiTheme="minorHAnsi" w:hAnsiTheme="minorHAnsi" w:cstheme="minorHAnsi"/>
-          <w:color w:val="0D0D0D"/>
-          <w:shd w:val="clear" w:color="auto" w:fill="F9F9F9"/>
-        </w:rPr>
-        <w:t xml:space="preserve">the </w:t>
-      </w:r>
-      <w:r>
-        <w:rPr>
-          <w:rFonts w:asciiTheme="minorHAnsi" w:hAnsiTheme="minorHAnsi" w:cstheme="minorHAnsi"/>
-          <w:color w:val="0D0D0D"/>
-          <w:shd w:val="clear" w:color="auto" w:fill="F9F9F9"/>
-        </w:rPr>
-        <w:t>virtual environment)</w:t>
-      </w:r>
+        </w:rPr>
+        <w:t xml:space="preserve">The codebase can be retrieved from the GitLab repository: </w:t>
+      </w:r>
+      <w:hyperlink r:id="rId5" w:history="1">
+        <w:r>
+          <w:rPr>
+            <w:rStyle w:val="Hyperlink"/>
+            <w:rFonts w:cstheme="minorHAnsi"/>
+          </w:rPr>
+          <w:t>htt</w:t>
+        </w:r>
+        <w:r>
+          <w:rPr>
+            <w:rStyle w:val="Hyperlink"/>
+            <w:rFonts w:cstheme="minorHAnsi"/>
+          </w:rPr>
+          <w:t>p</w:t>
+        </w:r>
+        <w:r>
+          <w:rPr>
+            <w:rStyle w:val="Hyperlink"/>
+            <w:rFonts w:cstheme="minorHAnsi"/>
+          </w:rPr>
+          <w:t>s://github.com/trevordoherty/DNA-methylation-based-Telomere-Length-estimator</w:t>
+        </w:r>
+      </w:hyperlink>
     </w:p>
     <w:p>
       <w:pPr>
@@ -428,40 +455,28 @@
     <w:p>
       <w:pPr>
         <w:pStyle w:val="ListParagraph"/>
-        <w:numPr>
-          <w:ilvl w:val="0"/>
-          <w:numId w:val="1"/>
-        </w:numPr>
-        <w:jc w:val="both"/>
-        <w:rPr>
-          <w:rFonts w:cstheme="minorHAnsi"/>
-          <w:sz w:val="24"/>
-          <w:szCs w:val="24"/>
-        </w:rPr>
-      </w:pPr>
-      <w:r>
-        <w:rPr>
-          <w:rFonts w:cstheme="minorHAnsi"/>
-          <w:sz w:val="24"/>
-          <w:szCs w:val="24"/>
-        </w:rPr>
-        <w:t>Create a folder containing</w:t>
-      </w:r>
-      <w:r>
-        <w:rPr>
-          <w:rFonts w:cstheme="minorHAnsi"/>
-          <w:sz w:val="24"/>
-          <w:szCs w:val="24"/>
-        </w:rPr>
-        <w:t xml:space="preserve"> </w:t>
-      </w:r>
-      <w:r>
-        <w:rPr>
-          <w:rFonts w:cstheme="minorHAnsi"/>
-          <w:sz w:val="24"/>
-          <w:szCs w:val="24"/>
-        </w:rPr>
-        <w:t xml:space="preserve">the subfolders </w:t>
+        <w:jc w:val="both"/>
+        <w:rPr>
+          <w:rFonts w:cstheme="minorHAnsi"/>
+          <w:sz w:val="24"/>
+          <w:szCs w:val="24"/>
+        </w:rPr>
+      </w:pPr>
+      <w:r>
+        <w:rPr>
+          <w:rFonts w:cstheme="minorHAnsi"/>
+          <w:sz w:val="24"/>
+          <w:szCs w:val="24"/>
+        </w:rPr>
+        <w:t>The GitHub repository looks like this - with</w:t>
+      </w:r>
+      <w:r>
+        <w:rPr>
+          <w:rFonts w:cstheme="minorHAnsi"/>
+          <w:sz w:val="24"/>
+          <w:szCs w:val="24"/>
+        </w:rPr>
+        <w:t xml:space="preserve"> subfolders </w:t>
       </w:r>
       <w:r>
         <w:rPr>
@@ -497,7 +512,7 @@
           <w:sz w:val="24"/>
           <w:szCs w:val="24"/>
         </w:rPr>
-        <w:t>.</w:t>
+        <w:t>:</w:t>
       </w:r>
     </w:p>
     <w:p>
@@ -539,7 +554,7 @@
                     <pic:cNvPicPr/>
                   </pic:nvPicPr>
                   <pic:blipFill>
-                    <a:blip r:embed="rId5"/>
+                    <a:blip r:embed="rId6"/>
                     <a:stretch>
                       <a:fillRect/>
                     </a:stretch>
@@ -563,32 +578,6 @@
     <w:p>
       <w:pPr>
         <w:pStyle w:val="ListParagraph"/>
-        <w:jc w:val="center"/>
-        <w:rPr>
-          <w:rFonts w:cstheme="minorHAnsi"/>
-          <w:sz w:val="24"/>
-          <w:szCs w:val="24"/>
-        </w:rPr>
-      </w:pPr>
-    </w:p>
-    <w:p>
-      <w:pPr>
-        <w:pStyle w:val="ListParagraph"/>
-        <w:jc w:val="center"/>
-        <w:rPr>
-          <w:rFonts w:cstheme="minorHAnsi"/>
-          <w:sz w:val="24"/>
-          <w:szCs w:val="24"/>
-        </w:rPr>
-      </w:pPr>
-    </w:p>
-    <w:p>
-      <w:pPr>
-        <w:pStyle w:val="ListParagraph"/>
-        <w:numPr>
-          <w:ilvl w:val="0"/>
-          <w:numId w:val="1"/>
-        </w:numPr>
         <w:rPr>
           <w:rFonts w:cstheme="minorHAnsi"/>
           <w:sz w:val="24"/>
@@ -652,7 +641,7 @@
                     <pic:cNvPicPr/>
                   </pic:nvPicPr>
                   <pic:blipFill>
-                    <a:blip r:embed="rId6"/>
+                    <a:blip r:embed="rId7"/>
                     <a:stretch>
                       <a:fillRect/>
                     </a:stretch>
@@ -877,7 +866,23 @@
           <w:sz w:val="24"/>
           <w:szCs w:val="24"/>
         </w:rPr>
-        <w:t xml:space="preserve"> is the shell script for running models on the local cluster.</w:t>
+        <w:t xml:space="preserve"> is the shell script</w:t>
+      </w:r>
+      <w:r>
+        <w:rPr>
+          <w:rFonts w:cstheme="minorHAnsi"/>
+          <w:sz w:val="24"/>
+          <w:szCs w:val="24"/>
+        </w:rPr>
+        <w:t xml:space="preserve"> that was used</w:t>
+      </w:r>
+      <w:r>
+        <w:rPr>
+          <w:rFonts w:cstheme="minorHAnsi"/>
+          <w:sz w:val="24"/>
+          <w:szCs w:val="24"/>
+        </w:rPr>
+        <w:t xml:space="preserve"> for running models on the local cluster.</w:t>
       </w:r>
       <w:r>
         <w:rPr>
@@ -902,9 +907,9 @@
           <w:noProof/>
         </w:rPr>
         <w:drawing>
-          <wp:inline distT="0" distB="0" distL="0" distR="0" wp14:anchorId="76AB1018" wp14:editId="60964EDF">
-            <wp:extent cx="3840480" cy="2488696"/>
-            <wp:effectExtent l="0" t="0" r="7620" b="6985"/>
+          <wp:inline distT="0" distB="0" distL="0" distR="0" wp14:anchorId="76AB1018" wp14:editId="758BDF91">
+            <wp:extent cx="3642360" cy="2360310"/>
+            <wp:effectExtent l="0" t="0" r="0" b="1905"/>
             <wp:docPr id="9" name="Picture 9" descr="Graphical user interface, text, application, email&#10;&#10;Description automatically generated"/>
             <wp:cNvGraphicFramePr>
               <a:graphicFrameLocks xmlns:a="http://schemas.openxmlformats.org/drawingml/2006/main" noChangeAspect="1"/>
@@ -917,7 +922,7 @@
                     <pic:cNvPicPr/>
                   </pic:nvPicPr>
                   <pic:blipFill>
-                    <a:blip r:embed="rId7"/>
+                    <a:blip r:embed="rId8"/>
                     <a:stretch>
                       <a:fillRect/>
                     </a:stretch>
@@ -925,7 +930,7 @@
                   <pic:spPr>
                     <a:xfrm>
                       <a:off x="0" y="0"/>
-                      <a:ext cx="3847885" cy="2493494"/>
+                      <a:ext cx="3652104" cy="2366624"/>
                     </a:xfrm>
                     <a:prstGeom prst="rect">
                       <a:avLst/>
@@ -1152,7 +1157,7 @@
                     <pic:cNvPicPr/>
                   </pic:nvPicPr>
                   <pic:blipFill>
-                    <a:blip r:embed="rId8"/>
+                    <a:blip r:embed="rId9"/>
                     <a:stretch>
                       <a:fillRect/>
                     </a:stretch>
@@ -1253,7 +1258,7 @@
                     <pic:cNvPicPr/>
                   </pic:nvPicPr>
                   <pic:blipFill>
-                    <a:blip r:embed="rId9"/>
+                    <a:blip r:embed="rId10"/>
                     <a:stretch>
                       <a:fillRect/>
                     </a:stretch>
@@ -1687,6 +1692,7 @@
           <w:ilvl w:val="0"/>
           <w:numId w:val="1"/>
         </w:numPr>
+        <w:jc w:val="both"/>
         <w:rPr>
           <w:rFonts w:cstheme="minorHAnsi"/>
           <w:sz w:val="24"/>
@@ -1746,6 +1752,7 @@
     <w:p>
       <w:pPr>
         <w:pStyle w:val="ListParagraph"/>
+        <w:jc w:val="both"/>
         <w:rPr>
           <w:rFonts w:cstheme="minorHAnsi"/>
           <w:sz w:val="24"/>
@@ -1760,6 +1767,7 @@
           <w:ilvl w:val="0"/>
           <w:numId w:val="1"/>
         </w:numPr>
+        <w:jc w:val="both"/>
         <w:rPr>
           <w:rFonts w:cstheme="minorHAnsi"/>
           <w:sz w:val="24"/>
@@ -1833,6 +1841,1273 @@
     </w:p>
     <w:p>
       <w:pPr>
+        <w:pStyle w:val="ListParagraph"/>
+        <w:rPr>
+          <w:rFonts w:cstheme="minorHAnsi"/>
+          <w:sz w:val="24"/>
+          <w:szCs w:val="24"/>
+        </w:rPr>
+      </w:pPr>
+    </w:p>
+    <w:p>
+      <w:pPr>
+        <w:pStyle w:val="NormalWeb"/>
+        <w:numPr>
+          <w:ilvl w:val="0"/>
+          <w:numId w:val="1"/>
+        </w:numPr>
+        <w:spacing w:before="0" w:beforeAutospacing="0" w:after="0" w:afterAutospacing="0"/>
+        <w:jc w:val="both"/>
+        <w:rPr>
+          <w:rFonts w:asciiTheme="minorHAnsi" w:hAnsiTheme="minorHAnsi" w:cstheme="minorHAnsi"/>
+        </w:rPr>
+      </w:pPr>
+      <w:r>
+        <w:rPr>
+          <w:rFonts w:asciiTheme="minorHAnsi" w:hAnsiTheme="minorHAnsi" w:cstheme="minorHAnsi"/>
+        </w:rPr>
+        <w:t>Once the code is cloned</w:t>
+      </w:r>
+      <w:r>
+        <w:rPr>
+          <w:rFonts w:asciiTheme="minorHAnsi" w:hAnsiTheme="minorHAnsi" w:cstheme="minorHAnsi"/>
+        </w:rPr>
+        <w:t xml:space="preserve"> to your local computer</w:t>
+      </w:r>
+      <w:r>
+        <w:rPr>
+          <w:rFonts w:asciiTheme="minorHAnsi" w:hAnsiTheme="minorHAnsi" w:cstheme="minorHAnsi"/>
+        </w:rPr>
+        <w:t>, there should be a folder structure with files as below</w:t>
+      </w:r>
+      <w:r>
+        <w:rPr>
+          <w:rFonts w:asciiTheme="minorHAnsi" w:hAnsiTheme="minorHAnsi" w:cstheme="minorHAnsi"/>
+        </w:rPr>
+        <w:t xml:space="preserve"> (this mirrors the GitHub repository folder structure)</w:t>
+      </w:r>
+      <w:r>
+        <w:rPr>
+          <w:rFonts w:asciiTheme="minorHAnsi" w:hAnsiTheme="minorHAnsi" w:cstheme="minorHAnsi"/>
+        </w:rPr>
+        <w:t>:</w:t>
+      </w:r>
+    </w:p>
+    <w:p>
+      <w:pPr>
+        <w:pStyle w:val="ListParagraph"/>
+        <w:rPr>
+          <w:rFonts w:cstheme="minorHAnsi"/>
+        </w:rPr>
+      </w:pPr>
+    </w:p>
+    <w:p>
+      <w:pPr>
+        <w:pStyle w:val="NormalWeb"/>
+        <w:spacing w:before="0" w:beforeAutospacing="0" w:after="0" w:afterAutospacing="0"/>
+        <w:ind w:left="720"/>
+        <w:jc w:val="center"/>
+        <w:rPr>
+          <w:rFonts w:asciiTheme="minorHAnsi" w:hAnsiTheme="minorHAnsi" w:cstheme="minorHAnsi"/>
+        </w:rPr>
+      </w:pPr>
+      <w:r>
+        <w:rPr>
+          <w:noProof/>
+        </w:rPr>
+        <w:drawing>
+          <wp:inline distT="0" distB="0" distL="0" distR="0" wp14:anchorId="359107D7" wp14:editId="17E6862B">
+            <wp:extent cx="4511040" cy="1551826"/>
+            <wp:effectExtent l="0" t="0" r="3810" b="0"/>
+            <wp:docPr id="1" name="Picture 1" descr="Graphical user interface, application&#10;&#10;Description automatically generated"/>
+            <wp:cNvGraphicFramePr>
+              <a:graphicFrameLocks xmlns:a="http://schemas.openxmlformats.org/drawingml/2006/main" noChangeAspect="1"/>
+            </wp:cNvGraphicFramePr>
+            <a:graphic xmlns:a="http://schemas.openxmlformats.org/drawingml/2006/main">
+              <a:graphicData uri="http://schemas.openxmlformats.org/drawingml/2006/picture">
+                <pic:pic xmlns:pic="http://schemas.openxmlformats.org/drawingml/2006/picture">
+                  <pic:nvPicPr>
+                    <pic:cNvPr id="1" name="Picture 1" descr="Graphical user interface, application&#10;&#10;Description automatically generated"/>
+                    <pic:cNvPicPr/>
+                  </pic:nvPicPr>
+                  <pic:blipFill>
+                    <a:blip r:embed="rId11"/>
+                    <a:stretch>
+                      <a:fillRect/>
+                    </a:stretch>
+                  </pic:blipFill>
+                  <pic:spPr>
+                    <a:xfrm>
+                      <a:off x="0" y="0"/>
+                      <a:ext cx="4516658" cy="1553759"/>
+                    </a:xfrm>
+                    <a:prstGeom prst="rect">
+                      <a:avLst/>
+                    </a:prstGeom>
+                  </pic:spPr>
+                </pic:pic>
+              </a:graphicData>
+            </a:graphic>
+          </wp:inline>
+        </w:drawing>
+      </w:r>
+    </w:p>
+    <w:p>
+      <w:pPr>
+        <w:pStyle w:val="NormalWeb"/>
+        <w:spacing w:before="0" w:beforeAutospacing="0" w:after="0" w:afterAutospacing="0"/>
+        <w:ind w:left="720"/>
+        <w:jc w:val="center"/>
+        <w:rPr>
+          <w:rFonts w:asciiTheme="minorHAnsi" w:hAnsiTheme="minorHAnsi" w:cstheme="minorHAnsi"/>
+        </w:rPr>
+      </w:pPr>
+    </w:p>
+    <w:p>
+      <w:pPr>
+        <w:pStyle w:val="ListParagraph"/>
+        <w:numPr>
+          <w:ilvl w:val="0"/>
+          <w:numId w:val="1"/>
+        </w:numPr>
+        <w:jc w:val="both"/>
+        <w:rPr>
+          <w:rFonts w:cstheme="minorHAnsi"/>
+          <w:sz w:val="24"/>
+          <w:szCs w:val="24"/>
+        </w:rPr>
+      </w:pPr>
+      <w:r>
+        <w:rPr>
+          <w:rFonts w:cstheme="minorHAnsi"/>
+          <w:sz w:val="24"/>
+          <w:szCs w:val="24"/>
+        </w:rPr>
+        <w:t>It will be necessary to acquire the data files in order to run the models. The data is not publicly available but can be requested.</w:t>
+      </w:r>
+    </w:p>
+    <w:p>
+      <w:pPr>
+        <w:pStyle w:val="ListParagraph"/>
+        <w:jc w:val="both"/>
+        <w:rPr>
+          <w:rFonts w:cstheme="minorHAnsi"/>
+          <w:sz w:val="24"/>
+          <w:szCs w:val="24"/>
+        </w:rPr>
+      </w:pPr>
+      <w:r>
+        <w:rPr>
+          <w:rFonts w:cstheme="minorHAnsi"/>
+          <w:sz w:val="24"/>
+          <w:szCs w:val="24"/>
+        </w:rPr>
+        <w:t xml:space="preserve">Assuming that the data has been obtained, it is necessary to create a folder in which to place it. </w:t>
+      </w:r>
+      <w:r>
+        <w:rPr>
+          <w:rFonts w:cstheme="minorHAnsi"/>
+          <w:sz w:val="24"/>
+          <w:szCs w:val="24"/>
+        </w:rPr>
+        <w:t>Therefore, create a static folder within the top-level file structure. Additionally, create a results folder for storing results files.</w:t>
+      </w:r>
+    </w:p>
+    <w:p>
+      <w:pPr>
+        <w:pStyle w:val="ListParagraph"/>
+        <w:jc w:val="center"/>
+        <w:rPr>
+          <w:rFonts w:cstheme="minorHAnsi"/>
+          <w:sz w:val="24"/>
+          <w:szCs w:val="24"/>
+        </w:rPr>
+      </w:pPr>
+      <w:r>
+        <w:rPr>
+          <w:noProof/>
+        </w:rPr>
+        <w:drawing>
+          <wp:inline distT="0" distB="0" distL="0" distR="0" wp14:anchorId="264FA62C" wp14:editId="415C992F">
+            <wp:extent cx="4442460" cy="1771865"/>
+            <wp:effectExtent l="0" t="0" r="0" b="0"/>
+            <wp:docPr id="6" name="Picture 6" descr="Table&#10;&#10;Description automatically generated with medium confidence"/>
+            <wp:cNvGraphicFramePr>
+              <a:graphicFrameLocks xmlns:a="http://schemas.openxmlformats.org/drawingml/2006/main" noChangeAspect="1"/>
+            </wp:cNvGraphicFramePr>
+            <a:graphic xmlns:a="http://schemas.openxmlformats.org/drawingml/2006/main">
+              <a:graphicData uri="http://schemas.openxmlformats.org/drawingml/2006/picture">
+                <pic:pic xmlns:pic="http://schemas.openxmlformats.org/drawingml/2006/picture">
+                  <pic:nvPicPr>
+                    <pic:cNvPr id="6" name="Picture 6" descr="Table&#10;&#10;Description automatically generated with medium confidence"/>
+                    <pic:cNvPicPr/>
+                  </pic:nvPicPr>
+                  <pic:blipFill>
+                    <a:blip r:embed="rId12"/>
+                    <a:stretch>
+                      <a:fillRect/>
+                    </a:stretch>
+                  </pic:blipFill>
+                  <pic:spPr>
+                    <a:xfrm>
+                      <a:off x="0" y="0"/>
+                      <a:ext cx="4459692" cy="1778738"/>
+                    </a:xfrm>
+                    <a:prstGeom prst="rect">
+                      <a:avLst/>
+                    </a:prstGeom>
+                  </pic:spPr>
+                </pic:pic>
+              </a:graphicData>
+            </a:graphic>
+          </wp:inline>
+        </w:drawing>
+      </w:r>
+    </w:p>
+    <w:p>
+      <w:pPr>
+        <w:pStyle w:val="ListParagraph"/>
+        <w:jc w:val="center"/>
+        <w:rPr>
+          <w:rFonts w:cstheme="minorHAnsi"/>
+          <w:sz w:val="24"/>
+          <w:szCs w:val="24"/>
+        </w:rPr>
+      </w:pPr>
+    </w:p>
+    <w:p>
+      <w:pPr>
+        <w:pStyle w:val="ListParagraph"/>
+        <w:numPr>
+          <w:ilvl w:val="0"/>
+          <w:numId w:val="1"/>
+        </w:numPr>
+        <w:rPr>
+          <w:rFonts w:cstheme="minorHAnsi"/>
+          <w:sz w:val="24"/>
+          <w:szCs w:val="24"/>
+        </w:rPr>
+      </w:pPr>
+      <w:r>
+        <w:rPr>
+          <w:rFonts w:cstheme="minorHAnsi"/>
+          <w:sz w:val="24"/>
+          <w:szCs w:val="24"/>
+        </w:rPr>
+        <w:t>The file paths in the code have been adjusted to be relative i.e., the code should pick up the data and output results in the appropriate folder if the file structure is adhered to.</w:t>
+      </w:r>
+    </w:p>
+    <w:p>
+      <w:pPr>
+        <w:pStyle w:val="ListParagraph"/>
+        <w:rPr>
+          <w:rFonts w:cstheme="minorHAnsi"/>
+          <w:sz w:val="24"/>
+          <w:szCs w:val="24"/>
+        </w:rPr>
+      </w:pPr>
+    </w:p>
+    <w:p>
+      <w:pPr>
+        <w:pStyle w:val="ListParagraph"/>
+        <w:numPr>
+          <w:ilvl w:val="0"/>
+          <w:numId w:val="1"/>
+        </w:numPr>
+        <w:jc w:val="both"/>
+        <w:rPr>
+          <w:rFonts w:cstheme="minorHAnsi"/>
+          <w:sz w:val="24"/>
+          <w:szCs w:val="24"/>
+        </w:rPr>
+      </w:pPr>
+      <w:r>
+        <w:rPr>
+          <w:rFonts w:cstheme="minorHAnsi"/>
+          <w:sz w:val="24"/>
+          <w:szCs w:val="24"/>
+        </w:rPr>
+        <w:t xml:space="preserve">To run the nested cross-validation analysis, navigate to the folder </w:t>
+      </w:r>
+      <w:r>
+        <w:rPr>
+          <w:rFonts w:cstheme="minorHAnsi"/>
+          <w:i/>
+          <w:iCs/>
+          <w:sz w:val="24"/>
+          <w:szCs w:val="24"/>
+        </w:rPr>
+        <w:t>nested_cv_analysis</w:t>
+      </w:r>
+      <w:r>
+        <w:rPr>
+          <w:rFonts w:cstheme="minorHAnsi"/>
+          <w:sz w:val="24"/>
+          <w:szCs w:val="24"/>
+        </w:rPr>
+        <w:t xml:space="preserve"> and run the script main4.py. This is the main executable file. </w:t>
+      </w:r>
+      <w:r>
+        <w:rPr>
+          <w:rFonts w:cstheme="minorHAnsi"/>
+          <w:sz w:val="24"/>
+          <w:szCs w:val="24"/>
+        </w:rPr>
+        <w:t>This script calls the functions that read in and preprocess the data, construct models using each of the feature selection methods and saves the results of the nested CV analysis.</w:t>
+      </w:r>
+    </w:p>
+    <w:p>
+      <w:pPr>
+        <w:pStyle w:val="ListParagraph"/>
+        <w:rPr>
+          <w:rFonts w:cstheme="minorHAnsi"/>
+          <w:sz w:val="24"/>
+          <w:szCs w:val="24"/>
+        </w:rPr>
+      </w:pPr>
+    </w:p>
+    <w:p>
+      <w:pPr>
+        <w:pStyle w:val="ListParagraph"/>
+        <w:numPr>
+          <w:ilvl w:val="0"/>
+          <w:numId w:val="1"/>
+        </w:numPr>
+        <w:rPr>
+          <w:rFonts w:cstheme="minorHAnsi"/>
+          <w:sz w:val="24"/>
+          <w:szCs w:val="24"/>
+        </w:rPr>
+      </w:pPr>
+      <w:r>
+        <w:rPr>
+          <w:rFonts w:cstheme="minorHAnsi"/>
+          <w:sz w:val="24"/>
+          <w:szCs w:val="24"/>
+        </w:rPr>
+        <w:lastRenderedPageBreak/>
+        <w:t>Each of the scripts are described in more detail in Section 2 of this document “File Descriptions”.</w:t>
+      </w:r>
+    </w:p>
+    <w:p>
+      <w:pPr>
+        <w:pStyle w:val="ListParagraph"/>
+        <w:rPr>
+          <w:rFonts w:cstheme="minorHAnsi"/>
+          <w:sz w:val="24"/>
+          <w:szCs w:val="24"/>
+        </w:rPr>
+      </w:pPr>
+    </w:p>
+    <w:p>
+      <w:pPr>
+        <w:pStyle w:val="ListParagraph"/>
+        <w:rPr>
+          <w:rFonts w:cstheme="minorHAnsi"/>
+          <w:sz w:val="24"/>
+          <w:szCs w:val="24"/>
+        </w:rPr>
+      </w:pPr>
+    </w:p>
+    <w:p>
+      <w:pPr>
+        <w:rPr>
+          <w:rFonts w:cstheme="minorHAnsi"/>
+          <w:b/>
+          <w:bCs/>
+          <w:sz w:val="24"/>
+          <w:szCs w:val="24"/>
+        </w:rPr>
+      </w:pPr>
+      <w:r>
+        <w:rPr>
+          <w:rFonts w:cstheme="minorHAnsi"/>
+          <w:b/>
+          <w:bCs/>
+          <w:sz w:val="24"/>
+          <w:szCs w:val="24"/>
+        </w:rPr>
+        <w:t>Section 2: File Descriptions</w:t>
+      </w:r>
+    </w:p>
+    <w:p>
+      <w:pPr>
+        <w:rPr>
+          <w:rFonts w:cstheme="minorHAnsi"/>
+          <w:sz w:val="24"/>
+          <w:szCs w:val="24"/>
+        </w:rPr>
+      </w:pPr>
+      <w:r>
+        <w:rPr>
+          <w:rFonts w:cstheme="minorHAnsi"/>
+          <w:sz w:val="24"/>
+          <w:szCs w:val="24"/>
+        </w:rPr>
+        <w:t>The models need to run with the entire data sets i.e., up to approximately 1600 samples with ~420k features. Given the memory and computational requirements, the full models cannot be run on a standard  laptop and require cluster computing resources. The models reported in our paper were run on either the TUDublin AIRC computing cluster or the Irish Centre for High End Computing (ICHEC) cluster.</w:t>
+      </w:r>
+    </w:p>
+    <w:p>
+      <w:pPr>
+        <w:rPr>
+          <w:rFonts w:cstheme="minorHAnsi"/>
+          <w:sz w:val="24"/>
+          <w:szCs w:val="24"/>
+        </w:rPr>
+      </w:pPr>
+    </w:p>
+    <w:p>
+      <w:pPr>
+        <w:rPr>
+          <w:rFonts w:cstheme="minorHAnsi"/>
+          <w:b/>
+          <w:bCs/>
+          <w:sz w:val="24"/>
+          <w:szCs w:val="24"/>
+        </w:rPr>
+      </w:pPr>
+      <w:r>
+        <w:rPr>
+          <w:rFonts w:cstheme="minorHAnsi"/>
+          <w:b/>
+          <w:bCs/>
+          <w:sz w:val="24"/>
+          <w:szCs w:val="24"/>
+        </w:rPr>
+        <w:t>The following files relate to the nested cross-validation analysis</w:t>
+      </w:r>
+      <w:r>
+        <w:rPr>
+          <w:rFonts w:cstheme="minorHAnsi"/>
+          <w:b/>
+          <w:bCs/>
+          <w:sz w:val="24"/>
+          <w:szCs w:val="24"/>
+        </w:rPr>
+        <w:t xml:space="preserve"> – contained in the nested_cv_analysis folder.</w:t>
+      </w:r>
+    </w:p>
+    <w:p>
+      <w:pPr>
+        <w:rPr>
+          <w:rFonts w:cstheme="minorHAnsi"/>
+          <w:b/>
+          <w:bCs/>
+          <w:sz w:val="24"/>
+          <w:szCs w:val="24"/>
+        </w:rPr>
+      </w:pPr>
+      <w:r>
+        <w:rPr>
+          <w:rFonts w:cstheme="minorHAnsi"/>
+          <w:b/>
+          <w:bCs/>
+          <w:sz w:val="24"/>
+          <w:szCs w:val="24"/>
+        </w:rPr>
+        <w:t>main4.py</w:t>
+      </w:r>
+    </w:p>
+    <w:p>
+      <w:pPr>
+        <w:jc w:val="both"/>
+        <w:rPr>
+          <w:rFonts w:cstheme="minorHAnsi"/>
+          <w:sz w:val="24"/>
+          <w:szCs w:val="24"/>
+        </w:rPr>
+      </w:pPr>
+      <w:r>
+        <w:rPr>
+          <w:rFonts w:cstheme="minorHAnsi"/>
+          <w:sz w:val="24"/>
+          <w:szCs w:val="24"/>
+        </w:rPr>
+        <w:t xml:space="preserve">This file is the main executable used in the nested CV analysis. It calls the functions that read in and preprocess the data, apply each of the feature selection techniques and </w:t>
+      </w:r>
+      <w:r>
+        <w:rPr>
+          <w:rFonts w:cstheme="minorHAnsi"/>
+          <w:sz w:val="24"/>
+          <w:szCs w:val="24"/>
+        </w:rPr>
+        <w:t>run the nested CV analysis.</w:t>
+      </w:r>
+    </w:p>
+    <w:p>
+      <w:pPr>
+        <w:jc w:val="both"/>
+        <w:rPr>
+          <w:rFonts w:cstheme="minorHAnsi"/>
+          <w:sz w:val="24"/>
+          <w:szCs w:val="24"/>
+        </w:rPr>
+      </w:pPr>
+      <w:r>
+        <w:rPr>
+          <w:rFonts w:cstheme="minorHAnsi"/>
+          <w:sz w:val="24"/>
+          <w:szCs w:val="24"/>
+        </w:rPr>
+        <w:t xml:space="preserve">The models include: pearson, mutual info, linear SVR coeff. rankings, random forest importances, F-test with FDR (0.01), </w:t>
+      </w:r>
+      <w:r>
+        <w:rPr>
+          <w:rFonts w:cstheme="minorHAnsi"/>
+          <w:sz w:val="24"/>
+          <w:szCs w:val="24"/>
+        </w:rPr>
+        <w:t>F-test with FDR</w:t>
+      </w:r>
+      <w:r>
+        <w:rPr>
+          <w:rFonts w:cstheme="minorHAnsi"/>
+          <w:sz w:val="24"/>
+          <w:szCs w:val="24"/>
+        </w:rPr>
+        <w:t xml:space="preserve"> </w:t>
+      </w:r>
+      <w:r>
+        <w:rPr>
+          <w:rFonts w:cstheme="minorHAnsi"/>
+          <w:sz w:val="24"/>
+          <w:szCs w:val="24"/>
+        </w:rPr>
+        <w:t>(0.0</w:t>
+      </w:r>
+      <w:r>
+        <w:rPr>
+          <w:rFonts w:cstheme="minorHAnsi"/>
+          <w:sz w:val="24"/>
+          <w:szCs w:val="24"/>
+        </w:rPr>
+        <w:t>5</w:t>
+      </w:r>
+      <w:r>
+        <w:rPr>
+          <w:rFonts w:cstheme="minorHAnsi"/>
+          <w:sz w:val="24"/>
+          <w:szCs w:val="24"/>
+        </w:rPr>
+        <w:t>)</w:t>
+      </w:r>
+      <w:r>
+        <w:rPr>
+          <w:rFonts w:cstheme="minorHAnsi"/>
+          <w:sz w:val="24"/>
+          <w:szCs w:val="24"/>
+        </w:rPr>
+        <w:t xml:space="preserve">, BoostaRoota and PCA. All feature pre-selection methods were run in advance of applying elastic net for model training and testing. Elastic net regression itself acts as a second stage of feature selection. A baseline model utilising elastic net with no prior feature selection was also developed. </w:t>
+      </w:r>
+    </w:p>
+    <w:p>
+      <w:pPr>
+        <w:jc w:val="both"/>
+        <w:rPr>
+          <w:rFonts w:cstheme="minorHAnsi"/>
+          <w:sz w:val="24"/>
+          <w:szCs w:val="24"/>
+        </w:rPr>
+      </w:pPr>
+      <w:r>
+        <w:rPr>
+          <w:rFonts w:cstheme="minorHAnsi"/>
+          <w:sz w:val="24"/>
+          <w:szCs w:val="24"/>
+        </w:rPr>
+        <w:t>Location: “../code_airc/nested_cv_analysis/”</w:t>
+      </w:r>
+    </w:p>
+    <w:p>
+      <w:pPr>
+        <w:jc w:val="both"/>
+        <w:rPr>
+          <w:rFonts w:cstheme="minorHAnsi"/>
+          <w:sz w:val="24"/>
+          <w:szCs w:val="24"/>
+        </w:rPr>
+      </w:pPr>
+      <w:r>
+        <w:rPr>
+          <w:rFonts w:cstheme="minorHAnsi"/>
+          <w:sz w:val="24"/>
+          <w:szCs w:val="24"/>
+        </w:rPr>
+        <w:t>Input data location: “../static/</w:t>
+      </w:r>
+      <w:r>
+        <w:rPr>
+          <w:rFonts w:cstheme="minorHAnsi"/>
+          <w:sz w:val="24"/>
+          <w:szCs w:val="24"/>
+        </w:rPr>
+        <w:t>”</w:t>
+      </w:r>
+    </w:p>
+    <w:p>
+      <w:pPr>
+        <w:jc w:val="both"/>
+        <w:rPr>
+          <w:rFonts w:cstheme="minorHAnsi"/>
+          <w:color w:val="FF0000"/>
+          <w:sz w:val="24"/>
+          <w:szCs w:val="24"/>
+        </w:rPr>
+      </w:pPr>
+      <w:r>
+        <w:rPr>
+          <w:rFonts w:cstheme="minorHAnsi"/>
+          <w:sz w:val="24"/>
+          <w:szCs w:val="24"/>
+        </w:rPr>
+        <w:t xml:space="preserve">Results location: </w:t>
+      </w:r>
+      <w:r>
+        <w:rPr>
+          <w:rFonts w:cstheme="minorHAnsi"/>
+          <w:sz w:val="24"/>
+          <w:szCs w:val="24"/>
+        </w:rPr>
+        <w:t>“../</w:t>
+      </w:r>
+      <w:r>
+        <w:rPr>
+          <w:rFonts w:cstheme="minorHAnsi"/>
+          <w:sz w:val="24"/>
+          <w:szCs w:val="24"/>
+        </w:rPr>
+        <w:t>results</w:t>
+      </w:r>
+      <w:r>
+        <w:rPr>
+          <w:rFonts w:cstheme="minorHAnsi"/>
+          <w:sz w:val="24"/>
+          <w:szCs w:val="24"/>
+        </w:rPr>
+        <w:t>/</w:t>
+      </w:r>
+      <w:r>
+        <w:rPr>
+          <w:rFonts w:cstheme="minorHAnsi"/>
+          <w:color w:val="FF0000"/>
+          <w:sz w:val="24"/>
+          <w:szCs w:val="24"/>
+        </w:rPr>
+        <w:t>…</w:t>
+      </w:r>
+      <w:r>
+        <w:rPr>
+          <w:rFonts w:cstheme="minorHAnsi"/>
+          <w:color w:val="FF0000"/>
+          <w:sz w:val="24"/>
+          <w:szCs w:val="24"/>
+        </w:rPr>
+        <w:t>?...”</w:t>
+      </w:r>
+      <w:r>
+        <w:rPr>
+          <w:rFonts w:cstheme="minorHAnsi"/>
+          <w:sz w:val="24"/>
+          <w:szCs w:val="24"/>
+        </w:rPr>
+        <w:t xml:space="preserve">, </w:t>
+      </w:r>
+      <w:r>
+        <w:rPr>
+          <w:rFonts w:cstheme="minorHAnsi"/>
+          <w:sz w:val="24"/>
+          <w:szCs w:val="24"/>
+        </w:rPr>
+        <w:t>“../r</w:t>
+      </w:r>
+      <w:r>
+        <w:rPr>
+          <w:rFonts w:cstheme="minorHAnsi"/>
+          <w:sz w:val="24"/>
+          <w:szCs w:val="24"/>
+        </w:rPr>
+        <w:t>anking</w:t>
+      </w:r>
+      <w:r>
+        <w:rPr>
+          <w:rFonts w:cstheme="minorHAnsi"/>
+          <w:sz w:val="24"/>
+          <w:szCs w:val="24"/>
+        </w:rPr>
+        <w:t>s/</w:t>
+      </w:r>
+      <w:r>
+        <w:rPr>
+          <w:rFonts w:cstheme="minorHAnsi"/>
+          <w:color w:val="FF0000"/>
+          <w:sz w:val="24"/>
+          <w:szCs w:val="24"/>
+        </w:rPr>
+        <w:t>…</w:t>
+      </w:r>
+      <w:r>
+        <w:rPr>
+          <w:rFonts w:cstheme="minorHAnsi"/>
+          <w:color w:val="FF0000"/>
+          <w:sz w:val="24"/>
+          <w:szCs w:val="24"/>
+        </w:rPr>
+        <w:t>?...</w:t>
+      </w:r>
+      <w:r>
+        <w:rPr>
+          <w:rFonts w:cstheme="minorHAnsi"/>
+          <w:color w:val="FF0000"/>
+          <w:sz w:val="24"/>
+          <w:szCs w:val="24"/>
+        </w:rPr>
+        <w:t>”</w:t>
+      </w:r>
+    </w:p>
+    <w:p>
+      <w:pPr>
+        <w:jc w:val="both"/>
+        <w:rPr>
+          <w:rFonts w:cstheme="minorHAnsi"/>
+          <w:color w:val="FF0000"/>
+          <w:sz w:val="24"/>
+          <w:szCs w:val="24"/>
+        </w:rPr>
+      </w:pPr>
+    </w:p>
+    <w:p>
+      <w:pPr>
+        <w:jc w:val="both"/>
+        <w:rPr>
+          <w:rFonts w:cstheme="minorHAnsi"/>
+          <w:b/>
+          <w:bCs/>
+          <w:sz w:val="24"/>
+          <w:szCs w:val="24"/>
+        </w:rPr>
+      </w:pPr>
+      <w:r>
+        <w:rPr>
+          <w:rFonts w:cstheme="minorHAnsi"/>
+          <w:b/>
+          <w:bCs/>
+          <w:sz w:val="24"/>
+          <w:szCs w:val="24"/>
+        </w:rPr>
+        <w:t>models4_gridsearch.py</w:t>
+      </w:r>
+    </w:p>
+    <w:p>
+      <w:pPr>
+        <w:jc w:val="both"/>
+        <w:rPr>
+          <w:rFonts w:cstheme="minorHAnsi"/>
+          <w:sz w:val="24"/>
+          <w:szCs w:val="24"/>
+        </w:rPr>
+      </w:pPr>
+      <w:r>
+        <w:rPr>
+          <w:rFonts w:cstheme="minorHAnsi"/>
+          <w:sz w:val="24"/>
+          <w:szCs w:val="24"/>
+        </w:rPr>
+        <w:t xml:space="preserve">This script contains the functionality for running the nested CV analysis. The structure of the 5 x 3 nested CV is coded here with the hyperparameter tuning conducted using grid search over the elastic net parameter ranges. The performance metrics are generated with results saved for each model. </w:t>
+      </w:r>
+    </w:p>
+    <w:p>
+      <w:pPr>
+        <w:jc w:val="both"/>
+        <w:rPr>
+          <w:rFonts w:cstheme="minorHAnsi"/>
+          <w:sz w:val="24"/>
+          <w:szCs w:val="24"/>
+        </w:rPr>
+      </w:pPr>
+      <w:r>
+        <w:rPr>
+          <w:rFonts w:cstheme="minorHAnsi"/>
+          <w:sz w:val="24"/>
+          <w:szCs w:val="24"/>
+        </w:rPr>
+        <w:t>Location: “../code_airc/nested_cv_analysis/”</w:t>
+      </w:r>
+    </w:p>
+    <w:p>
+      <w:pPr>
+        <w:jc w:val="both"/>
+        <w:rPr>
+          <w:rFonts w:cstheme="minorHAnsi"/>
+          <w:sz w:val="24"/>
+          <w:szCs w:val="24"/>
+        </w:rPr>
+      </w:pPr>
+    </w:p>
+    <w:p>
+      <w:pPr>
+        <w:jc w:val="both"/>
+        <w:rPr>
+          <w:rFonts w:cstheme="minorHAnsi"/>
+          <w:b/>
+          <w:bCs/>
+          <w:sz w:val="24"/>
+          <w:szCs w:val="24"/>
+        </w:rPr>
+      </w:pPr>
+      <w:r>
+        <w:rPr>
+          <w:rFonts w:cstheme="minorHAnsi"/>
+          <w:b/>
+          <w:bCs/>
+          <w:sz w:val="24"/>
+          <w:szCs w:val="24"/>
+        </w:rPr>
+        <w:t>feature</w:t>
+      </w:r>
+      <w:r>
+        <w:rPr>
+          <w:rFonts w:cstheme="minorHAnsi"/>
+          <w:b/>
+          <w:bCs/>
+          <w:sz w:val="24"/>
+          <w:szCs w:val="24"/>
+        </w:rPr>
+        <w:t>_</w:t>
+      </w:r>
+      <w:r>
+        <w:rPr>
+          <w:rFonts w:cstheme="minorHAnsi"/>
+          <w:b/>
+          <w:bCs/>
+          <w:sz w:val="24"/>
+          <w:szCs w:val="24"/>
+        </w:rPr>
+        <w:t>selection4</w:t>
+      </w:r>
+      <w:r>
+        <w:rPr>
+          <w:rFonts w:cstheme="minorHAnsi"/>
+          <w:b/>
+          <w:bCs/>
+          <w:sz w:val="24"/>
+          <w:szCs w:val="24"/>
+        </w:rPr>
+        <w:t>.py</w:t>
+      </w:r>
+    </w:p>
+    <w:p>
+      <w:pPr>
+        <w:jc w:val="both"/>
+        <w:rPr>
+          <w:rFonts w:cstheme="minorHAnsi"/>
+          <w:sz w:val="24"/>
+          <w:szCs w:val="24"/>
+        </w:rPr>
+      </w:pPr>
+      <w:r>
+        <w:rPr>
+          <w:rFonts w:cstheme="minorHAnsi"/>
+          <w:sz w:val="24"/>
+          <w:szCs w:val="24"/>
+        </w:rPr>
+        <w:lastRenderedPageBreak/>
+        <w:t xml:space="preserve">This script contains the </w:t>
+      </w:r>
+      <w:r>
+        <w:rPr>
+          <w:rFonts w:cstheme="minorHAnsi"/>
+          <w:sz w:val="24"/>
+          <w:szCs w:val="24"/>
+        </w:rPr>
+        <w:t>code</w:t>
+      </w:r>
+      <w:r>
+        <w:rPr>
+          <w:rFonts w:cstheme="minorHAnsi"/>
+          <w:sz w:val="24"/>
+          <w:szCs w:val="24"/>
+        </w:rPr>
+        <w:t xml:space="preserve"> for running </w:t>
+      </w:r>
+      <w:r>
+        <w:rPr>
+          <w:rFonts w:cstheme="minorHAnsi"/>
+          <w:sz w:val="24"/>
+          <w:szCs w:val="24"/>
+        </w:rPr>
+        <w:t>each of the feature selection/reduction methods. These include those approaches utilising Pearson correlation rankings between each input feature and the response variable, mutual information, linear SVR rankings, random forest feature importances, F-tests with FDR (0.01, 0.05), BoostaRoota, PCA and the baseline model.</w:t>
+      </w:r>
+      <w:r>
+        <w:rPr>
+          <w:rFonts w:cstheme="minorHAnsi"/>
+          <w:sz w:val="24"/>
+          <w:szCs w:val="24"/>
+        </w:rPr>
+        <w:t xml:space="preserve"> </w:t>
+      </w:r>
+    </w:p>
+    <w:p>
+      <w:pPr>
+        <w:jc w:val="both"/>
+        <w:rPr>
+          <w:rFonts w:cstheme="minorHAnsi"/>
+          <w:sz w:val="24"/>
+          <w:szCs w:val="24"/>
+        </w:rPr>
+      </w:pPr>
+      <w:r>
+        <w:rPr>
+          <w:rFonts w:cstheme="minorHAnsi"/>
+          <w:sz w:val="24"/>
+          <w:szCs w:val="24"/>
+        </w:rPr>
+        <w:t>Location: “../code_airc/nested_cv_analysis/”</w:t>
+      </w:r>
+    </w:p>
+    <w:p>
+      <w:pPr>
+        <w:jc w:val="both"/>
+        <w:rPr>
+          <w:rFonts w:cstheme="minorHAnsi"/>
+          <w:sz w:val="24"/>
+          <w:szCs w:val="24"/>
+        </w:rPr>
+      </w:pPr>
+    </w:p>
+    <w:p>
+      <w:pPr>
+        <w:jc w:val="both"/>
+        <w:rPr>
+          <w:rFonts w:cstheme="minorHAnsi"/>
+          <w:b/>
+          <w:bCs/>
+          <w:sz w:val="24"/>
+          <w:szCs w:val="24"/>
+        </w:rPr>
+      </w:pPr>
+      <w:r>
+        <w:rPr>
+          <w:rFonts w:cstheme="minorHAnsi"/>
+          <w:b/>
+          <w:bCs/>
+          <w:sz w:val="24"/>
+          <w:szCs w:val="24"/>
+        </w:rPr>
+        <w:t>get_data</w:t>
+      </w:r>
+      <w:r>
+        <w:rPr>
+          <w:rFonts w:cstheme="minorHAnsi"/>
+          <w:b/>
+          <w:bCs/>
+          <w:sz w:val="24"/>
+          <w:szCs w:val="24"/>
+        </w:rPr>
+        <w:t>4.py</w:t>
+      </w:r>
+    </w:p>
+    <w:p>
+      <w:pPr>
+        <w:jc w:val="both"/>
+        <w:rPr>
+          <w:rFonts w:cstheme="minorHAnsi"/>
+          <w:sz w:val="24"/>
+          <w:szCs w:val="24"/>
+        </w:rPr>
+      </w:pPr>
+      <w:r>
+        <w:rPr>
+          <w:rFonts w:cstheme="minorHAnsi"/>
+          <w:sz w:val="24"/>
+          <w:szCs w:val="24"/>
+        </w:rPr>
+        <w:t xml:space="preserve">This script contains code for </w:t>
+      </w:r>
+      <w:r>
+        <w:rPr>
+          <w:rFonts w:cstheme="minorHAnsi"/>
+          <w:sz w:val="24"/>
+          <w:szCs w:val="24"/>
+        </w:rPr>
+        <w:t>importing the various data sets and applying cleaning and preprocessing steps</w:t>
+      </w:r>
+      <w:r>
+        <w:rPr>
+          <w:rFonts w:cstheme="minorHAnsi"/>
+          <w:sz w:val="24"/>
+          <w:szCs w:val="24"/>
+        </w:rPr>
+        <w:t>.</w:t>
+      </w:r>
+      <w:r>
+        <w:rPr>
+          <w:rFonts w:cstheme="minorHAnsi"/>
+          <w:sz w:val="24"/>
+          <w:szCs w:val="24"/>
+        </w:rPr>
+        <w:t xml:space="preserve"> This includes structuring and merging data sets, filtering on specific/common columns and dropping columns with missing values. </w:t>
+      </w:r>
+    </w:p>
+    <w:p>
+      <w:pPr>
+        <w:jc w:val="both"/>
+        <w:rPr>
+          <w:rFonts w:cstheme="minorHAnsi"/>
+          <w:sz w:val="24"/>
+          <w:szCs w:val="24"/>
+        </w:rPr>
+      </w:pPr>
+      <w:r>
+        <w:rPr>
+          <w:rFonts w:cstheme="minorHAnsi"/>
+          <w:sz w:val="24"/>
+          <w:szCs w:val="24"/>
+        </w:rPr>
+        <w:t>Location: “../code_airc/nested_cv_analysis/”</w:t>
+      </w:r>
+    </w:p>
+    <w:p>
+      <w:pPr>
+        <w:jc w:val="both"/>
+        <w:rPr>
+          <w:rFonts w:cstheme="minorHAnsi"/>
+          <w:sz w:val="24"/>
+          <w:szCs w:val="24"/>
+        </w:rPr>
+      </w:pPr>
+    </w:p>
+    <w:p>
+      <w:pPr>
+        <w:jc w:val="both"/>
+        <w:rPr>
+          <w:rFonts w:cstheme="minorHAnsi"/>
+          <w:b/>
+          <w:bCs/>
+          <w:sz w:val="24"/>
+          <w:szCs w:val="24"/>
+        </w:rPr>
+      </w:pPr>
+      <w:r>
+        <w:rPr>
+          <w:rFonts w:cstheme="minorHAnsi"/>
+          <w:b/>
+          <w:bCs/>
+          <w:sz w:val="24"/>
+          <w:szCs w:val="24"/>
+        </w:rPr>
+        <w:t>utils</w:t>
+      </w:r>
+      <w:r>
+        <w:rPr>
+          <w:rFonts w:cstheme="minorHAnsi"/>
+          <w:b/>
+          <w:bCs/>
+          <w:sz w:val="24"/>
+          <w:szCs w:val="24"/>
+        </w:rPr>
+        <w:t>4.py</w:t>
+      </w:r>
+    </w:p>
+    <w:p>
+      <w:pPr>
+        <w:jc w:val="both"/>
+        <w:rPr>
+          <w:rFonts w:cstheme="minorHAnsi"/>
+          <w:sz w:val="24"/>
+          <w:szCs w:val="24"/>
+        </w:rPr>
+      </w:pPr>
+      <w:r>
+        <w:rPr>
+          <w:rFonts w:cstheme="minorHAnsi"/>
+          <w:sz w:val="24"/>
+          <w:szCs w:val="24"/>
+        </w:rPr>
+        <w:t xml:space="preserve">This script </w:t>
+      </w:r>
+      <w:r>
+        <w:rPr>
+          <w:rFonts w:cstheme="minorHAnsi"/>
+          <w:sz w:val="24"/>
+          <w:szCs w:val="24"/>
+        </w:rPr>
+        <w:t>specifies the parameter ranges for model selection for each learning algorithm. It also contains functions relating to performance metrics and storage of results.</w:t>
+      </w:r>
+      <w:r>
+        <w:rPr>
+          <w:rFonts w:cstheme="minorHAnsi"/>
+          <w:sz w:val="24"/>
+          <w:szCs w:val="24"/>
+        </w:rPr>
+        <w:t xml:space="preserve"> </w:t>
+      </w:r>
+    </w:p>
+    <w:p>
+      <w:pPr>
+        <w:jc w:val="both"/>
+        <w:rPr>
+          <w:rFonts w:cstheme="minorHAnsi"/>
+          <w:sz w:val="24"/>
+          <w:szCs w:val="24"/>
+        </w:rPr>
+      </w:pPr>
+      <w:r>
+        <w:rPr>
+          <w:rFonts w:cstheme="minorHAnsi"/>
+          <w:sz w:val="24"/>
+          <w:szCs w:val="24"/>
+        </w:rPr>
+        <w:t>Location: “../code_airc/nested_cv_analysis/”</w:t>
+      </w:r>
+    </w:p>
+    <w:p>
+      <w:pPr>
+        <w:jc w:val="both"/>
+        <w:rPr>
+          <w:rFonts w:cstheme="minorHAnsi"/>
+          <w:sz w:val="24"/>
+          <w:szCs w:val="24"/>
+        </w:rPr>
+      </w:pPr>
+    </w:p>
+    <w:p>
+      <w:pPr>
+        <w:jc w:val="both"/>
+        <w:rPr>
+          <w:rFonts w:cstheme="minorHAnsi"/>
+          <w:sz w:val="24"/>
+          <w:szCs w:val="24"/>
+        </w:rPr>
+      </w:pPr>
+    </w:p>
+    <w:p>
+      <w:pPr>
+        <w:rPr>
+          <w:rFonts w:cstheme="minorHAnsi"/>
+          <w:b/>
+          <w:bCs/>
+          <w:sz w:val="24"/>
+          <w:szCs w:val="24"/>
+        </w:rPr>
+      </w:pPr>
+      <w:r>
+        <w:rPr>
+          <w:rFonts w:cstheme="minorHAnsi"/>
+          <w:b/>
+          <w:bCs/>
+          <w:sz w:val="24"/>
+          <w:szCs w:val="24"/>
+        </w:rPr>
+        <w:t xml:space="preserve">The following files relate to the </w:t>
+      </w:r>
+      <w:r>
+        <w:rPr>
+          <w:rFonts w:cstheme="minorHAnsi"/>
+          <w:b/>
+          <w:bCs/>
+          <w:sz w:val="24"/>
+          <w:szCs w:val="24"/>
+        </w:rPr>
+        <w:t>models trained on the full Dunedin data set and applied to the 2 independent test sets (EXTEND and TWIN)</w:t>
+      </w:r>
+      <w:r>
+        <w:rPr>
+          <w:rFonts w:cstheme="minorHAnsi"/>
+          <w:b/>
+          <w:bCs/>
+          <w:sz w:val="24"/>
+          <w:szCs w:val="24"/>
+        </w:rPr>
+        <w:t xml:space="preserve"> – contained in the final_estimators folder.</w:t>
+      </w:r>
+    </w:p>
+    <w:p>
+      <w:pPr>
+        <w:rPr>
+          <w:rFonts w:cstheme="minorHAnsi"/>
+          <w:b/>
+          <w:bCs/>
+          <w:sz w:val="24"/>
+          <w:szCs w:val="24"/>
+        </w:rPr>
+      </w:pPr>
+    </w:p>
+    <w:p>
+      <w:pPr>
+        <w:jc w:val="both"/>
+        <w:rPr>
+          <w:rFonts w:cstheme="minorHAnsi"/>
+          <w:b/>
+          <w:bCs/>
+          <w:sz w:val="24"/>
+          <w:szCs w:val="24"/>
+        </w:rPr>
+      </w:pPr>
+      <w:r>
+        <w:rPr>
+          <w:rFonts w:cstheme="minorHAnsi"/>
+          <w:b/>
+          <w:bCs/>
+          <w:sz w:val="24"/>
+          <w:szCs w:val="24"/>
+        </w:rPr>
+        <w:t>test_sets_evaluation</w:t>
+      </w:r>
+      <w:r>
+        <w:rPr>
+          <w:rFonts w:cstheme="minorHAnsi"/>
+          <w:b/>
+          <w:bCs/>
+          <w:sz w:val="24"/>
+          <w:szCs w:val="24"/>
+        </w:rPr>
+        <w:t>.py</w:t>
+      </w:r>
+    </w:p>
+    <w:p>
+      <w:pPr>
+        <w:jc w:val="both"/>
+        <w:rPr>
+          <w:rFonts w:cstheme="minorHAnsi"/>
+          <w:sz w:val="24"/>
+          <w:szCs w:val="24"/>
+        </w:rPr>
+      </w:pPr>
+      <w:r>
+        <w:rPr>
+          <w:rFonts w:cstheme="minorHAnsi"/>
+          <w:sz w:val="24"/>
+          <w:szCs w:val="24"/>
+        </w:rPr>
+        <w:t>This file contains the code for running each model that is trained on the full Dunedin data set and tested on both independent test sets i.e., EXTEND and TWIN. This file utilises the same modules used in the nested cross-validation analysis above i.e., feature_selection4.py, get_data4.py and utils4.py.</w:t>
+      </w:r>
+    </w:p>
+    <w:p>
+      <w:pPr>
+        <w:jc w:val="both"/>
+        <w:rPr>
+          <w:rFonts w:cstheme="minorHAnsi"/>
+          <w:b/>
+          <w:bCs/>
+          <w:sz w:val="24"/>
+          <w:szCs w:val="24"/>
+        </w:rPr>
+      </w:pPr>
+    </w:p>
+    <w:p>
+      <w:pPr>
+        <w:rPr>
+          <w:rFonts w:cstheme="minorHAnsi"/>
+          <w:b/>
+          <w:bCs/>
+          <w:sz w:val="24"/>
+          <w:szCs w:val="24"/>
+        </w:rPr>
+      </w:pPr>
+    </w:p>
+    <w:p>
+      <w:pPr>
+        <w:jc w:val="both"/>
         <w:rPr>
           <w:rFonts w:cstheme="minorHAnsi"/>
           <w:sz w:val="24"/>
@@ -2572,7 +3847,6 @@
     <w:name w:val="Normal (Web)"/>
     <w:basedOn w:val="Normal"/>
     <w:uiPriority w:val="99"/>
-    <w:semiHidden/>
     <w:unhideWhenUsed/>
     <w:rsid w:val="00974BA1"/>
     <w:pPr>
@@ -2649,6 +3923,29 @@
       <w:bCs/>
       <w:sz w:val="20"/>
       <w:szCs w:val="20"/>
+    </w:rPr>
+  </w:style>
+  <w:style w:type="character" w:styleId="Hyperlink">
+    <w:name w:val="Hyperlink"/>
+    <w:basedOn w:val="DefaultParagraphFont"/>
+    <w:uiPriority w:val="99"/>
+    <w:unhideWhenUsed/>
+    <w:rsid w:val="00CF7CC4"/>
+    <w:rPr>
+      <w:color w:val="0000FF"/>
+      <w:u w:val="single"/>
+    </w:rPr>
+  </w:style>
+  <w:style w:type="character" w:styleId="FollowedHyperlink">
+    <w:name w:val="FollowedHyperlink"/>
+    <w:basedOn w:val="DefaultParagraphFont"/>
+    <w:uiPriority w:val="99"/>
+    <w:semiHidden/>
+    <w:unhideWhenUsed/>
+    <w:rsid w:val="00CF7CC4"/>
+    <w:rPr>
+      <w:color w:val="954F72" w:themeColor="followedHyperlink"/>
+      <w:u w:val="single"/>
     </w:rPr>
   </w:style>
 </w:styles>

</xml_diff>